<commit_message>
Abstract written by Poonam_D_Paraskar
</commit_message>
<xml_diff>
--- a/source/MultiSequenceLearning_Team_MSL/Multisequencelearning_Team_MSL.docx
+++ b/source/MultiSequenceLearning_Team_MSL/Multisequencelearning_Team_MSL.docx
@@ -214,347 +214,491 @@
       <w:pPr>
         <w:pStyle w:val="Abstract"/>
         <w:rPr>
+          <w:b w:val="0"/>
+          <w:bCs w:val="0"/>
+          <w:sz w:val="20"/>
+          <w:szCs w:val="20"/>
+        </w:rPr>
+      </w:pPr>
+      <w:r>
+        <w:rPr>
           <w:i/>
           <w:iCs/>
         </w:rPr>
-      </w:pPr>
+        <w:t>Abstract</w:t>
+      </w:r>
+      <w:r>
+        <w:t>—</w:t>
+      </w:r>
+      <w:r>
+        <w:t xml:space="preserve"> </w:t>
+      </w:r>
+      <w:r>
+        <w:rPr>
+          <w:b w:val="0"/>
+          <w:bCs w:val="0"/>
+          <w:sz w:val="20"/>
+          <w:szCs w:val="20"/>
+        </w:rPr>
+        <w:t xml:space="preserve">Multisequence learning is the approach used to investigate implicit learning, where the model </w:t>
+      </w:r>
+      <w:r>
+        <w:rPr>
+          <w:b w:val="0"/>
+          <w:bCs w:val="0"/>
+          <w:sz w:val="20"/>
+          <w:szCs w:val="20"/>
+        </w:rPr>
+        <w:t>learns</w:t>
+      </w:r>
+      <w:r>
+        <w:rPr>
+          <w:b w:val="0"/>
+          <w:bCs w:val="0"/>
+          <w:sz w:val="20"/>
+          <w:szCs w:val="20"/>
+        </w:rPr>
+        <w:t xml:space="preserve"> temporal patterns of sequences one by one during the course of the experiment and provide the matching sequences as the predicted output. Model also predict the next element of the predicted sequence. List of sequences with double data-type are stored in an excel file, which worked as an input sequence file for model to train itself by storing </w:t>
+      </w:r>
+      <w:r>
+        <w:rPr>
+          <w:b w:val="0"/>
+          <w:bCs w:val="0"/>
+          <w:sz w:val="20"/>
+          <w:szCs w:val="20"/>
+        </w:rPr>
+        <w:t>these values</w:t>
+      </w:r>
+      <w:r>
+        <w:rPr>
+          <w:b w:val="0"/>
+          <w:bCs w:val="0"/>
+          <w:sz w:val="20"/>
+          <w:szCs w:val="20"/>
+        </w:rPr>
+        <w:t xml:space="preserve"> in temporal </w:t>
+      </w:r>
+      <w:r>
+        <w:rPr>
+          <w:b w:val="0"/>
+          <w:bCs w:val="0"/>
+          <w:sz w:val="20"/>
+          <w:szCs w:val="20"/>
+        </w:rPr>
+        <w:t>memory. This</w:t>
+      </w:r>
+      <w:r>
+        <w:rPr>
+          <w:b w:val="0"/>
+          <w:bCs w:val="0"/>
+          <w:sz w:val="20"/>
+          <w:szCs w:val="20"/>
+        </w:rPr>
+        <w:t xml:space="preserve"> experiment demonstrates how to learn sequences using Predictor's own method and save all the sequences as a Dictionary object which is then </w:t>
+      </w:r>
+      <w:r>
+        <w:rPr>
+          <w:b w:val="0"/>
+          <w:bCs w:val="0"/>
+          <w:sz w:val="20"/>
+          <w:szCs w:val="20"/>
+        </w:rPr>
+        <w:t>considered</w:t>
+      </w:r>
+      <w:r>
+        <w:rPr>
+          <w:b w:val="0"/>
+          <w:bCs w:val="0"/>
+          <w:sz w:val="20"/>
+          <w:szCs w:val="20"/>
+        </w:rPr>
+        <w:t xml:space="preserve"> as training data.</w:t>
+      </w:r>
+    </w:p>
+    <w:p>
+      <w:pPr>
+        <w:pStyle w:val="Abstract"/>
+        <w:rPr>
+          <w:b w:val="0"/>
+          <w:bCs w:val="0"/>
+          <w:sz w:val="20"/>
+          <w:szCs w:val="20"/>
+        </w:rPr>
+      </w:pPr>
+      <w:r>
+        <w:rPr>
+          <w:b w:val="0"/>
+          <w:bCs w:val="0"/>
+          <w:sz w:val="20"/>
+          <w:szCs w:val="20"/>
+        </w:rPr>
+        <w:t xml:space="preserve">After that temporal memory will quickly learn cells for patterns and memorized the </w:t>
+      </w:r>
+      <w:r>
+        <w:rPr>
+          <w:b w:val="0"/>
+          <w:bCs w:val="0"/>
+          <w:sz w:val="20"/>
+          <w:szCs w:val="20"/>
+        </w:rPr>
+        <w:t>sequences. By</w:t>
+      </w:r>
+      <w:r>
+        <w:rPr>
+          <w:b w:val="0"/>
+          <w:bCs w:val="0"/>
+          <w:sz w:val="20"/>
+          <w:szCs w:val="20"/>
+        </w:rPr>
+        <w:t xml:space="preserve"> using </w:t>
+      </w:r>
+      <w:proofErr w:type="spellStart"/>
+      <w:r>
+        <w:rPr>
+          <w:b w:val="0"/>
+          <w:bCs w:val="0"/>
+          <w:sz w:val="20"/>
+          <w:szCs w:val="20"/>
+        </w:rPr>
+        <w:t>HtmClassifier's</w:t>
+      </w:r>
+      <w:proofErr w:type="spellEnd"/>
+      <w:r>
+        <w:rPr>
+          <w:b w:val="0"/>
+          <w:bCs w:val="0"/>
+          <w:sz w:val="20"/>
+          <w:szCs w:val="20"/>
+        </w:rPr>
+        <w:t xml:space="preserve"> prediction method, where we have to pass one test data sequence, by comparing each value of test data sequence with the trained data, model will predict the which sequence data is matching with test data, it also predict the next element of that sequence. This experiment also focuses on </w:t>
+      </w:r>
+      <w:r>
+        <w:rPr>
+          <w:b w:val="0"/>
+          <w:bCs w:val="0"/>
+          <w:sz w:val="20"/>
+          <w:szCs w:val="20"/>
+        </w:rPr>
+        <w:t>calculating</w:t>
+      </w:r>
+      <w:r>
+        <w:rPr>
+          <w:b w:val="0"/>
+          <w:bCs w:val="0"/>
+          <w:sz w:val="20"/>
+          <w:szCs w:val="20"/>
+        </w:rPr>
+        <w:t xml:space="preserve"> the accuracy of matched sequences and writing the resulted accuracy into CSV file.</w:t>
+      </w:r>
+    </w:p>
+    <w:p>
+      <w:pPr>
+        <w:pStyle w:val="Abstract"/>
+        <w:rPr>
+          <w:b w:val="0"/>
+          <w:bCs w:val="0"/>
+          <w:sz w:val="20"/>
+          <w:szCs w:val="20"/>
+        </w:rPr>
+      </w:pPr>
+      <w:r>
+        <w:rPr>
+          <w:b w:val="0"/>
+          <w:bCs w:val="0"/>
+          <w:sz w:val="20"/>
+          <w:szCs w:val="20"/>
+        </w:rPr>
+        <w:t xml:space="preserve">In this experiment the additional implemented functionality helps user to pass both input </w:t>
+      </w:r>
+      <w:r>
+        <w:rPr>
+          <w:b w:val="0"/>
+          <w:bCs w:val="0"/>
+          <w:sz w:val="20"/>
+          <w:szCs w:val="20"/>
+        </w:rPr>
+        <w:t>sequences</w:t>
+      </w:r>
+      <w:r>
+        <w:rPr>
+          <w:b w:val="0"/>
+          <w:bCs w:val="0"/>
+          <w:sz w:val="20"/>
+          <w:szCs w:val="20"/>
+        </w:rPr>
+        <w:t xml:space="preserve"> and test data sequences through excel file, which helps user to modify the </w:t>
+      </w:r>
+      <w:r>
+        <w:rPr>
+          <w:b w:val="0"/>
+          <w:bCs w:val="0"/>
+          <w:sz w:val="20"/>
+          <w:szCs w:val="20"/>
+        </w:rPr>
+        <w:t>sequence values</w:t>
+      </w:r>
+      <w:r>
+        <w:rPr>
+          <w:b w:val="0"/>
+          <w:bCs w:val="0"/>
+          <w:sz w:val="20"/>
+          <w:szCs w:val="20"/>
+        </w:rPr>
+        <w:t xml:space="preserve"> directly through an external file instead of adding code changes</w:t>
+      </w:r>
+    </w:p>
+    <w:p>
+      <w:pPr>
+        <w:pStyle w:val="Abstract"/>
+        <w:rPr>
+          <w:b w:val="0"/>
+          <w:bCs w:val="0"/>
+          <w:sz w:val="20"/>
+          <w:szCs w:val="20"/>
+        </w:rPr>
+      </w:pPr>
+      <w:r>
+        <w:rPr>
+          <w:b w:val="0"/>
+          <w:bCs w:val="0"/>
+          <w:sz w:val="20"/>
+          <w:szCs w:val="20"/>
+        </w:rPr>
+        <w:t xml:space="preserve">Keywords—: </w:t>
+      </w:r>
+      <w:proofErr w:type="spellStart"/>
+      <w:r>
+        <w:rPr>
+          <w:b w:val="0"/>
+          <w:bCs w:val="0"/>
+          <w:sz w:val="20"/>
+          <w:szCs w:val="20"/>
+        </w:rPr>
+        <w:t>HtmClassifier</w:t>
+      </w:r>
+      <w:proofErr w:type="spellEnd"/>
+      <w:r>
+        <w:rPr>
+          <w:b w:val="0"/>
+          <w:bCs w:val="0"/>
+          <w:sz w:val="20"/>
+          <w:szCs w:val="20"/>
+        </w:rPr>
+        <w:t xml:space="preserve">, Temporal Memory, </w:t>
+      </w:r>
+      <w:proofErr w:type="spellStart"/>
+      <w:r>
+        <w:rPr>
+          <w:b w:val="0"/>
+          <w:bCs w:val="0"/>
+          <w:sz w:val="20"/>
+          <w:szCs w:val="20"/>
+        </w:rPr>
+        <w:t>Prediction.</w:t>
+      </w:r>
+      <w:r>
+        <w:rPr>
+          <w:b w:val="0"/>
+          <w:bCs w:val="0"/>
+          <w:sz w:val="20"/>
+          <w:szCs w:val="20"/>
+        </w:rPr>
+        <w:t>Intro</w:t>
+      </w:r>
+      <w:r>
+        <w:rPr>
+          <w:b w:val="0"/>
+          <w:bCs w:val="0"/>
+          <w:sz w:val="20"/>
+          <w:szCs w:val="20"/>
+        </w:rPr>
+        <w:t>duction</w:t>
+      </w:r>
+      <w:proofErr w:type="spellEnd"/>
+      <w:r>
+        <w:rPr>
+          <w:b w:val="0"/>
+          <w:bCs w:val="0"/>
+          <w:sz w:val="20"/>
+          <w:szCs w:val="20"/>
+        </w:rPr>
+        <w:t>.</w:t>
+      </w:r>
+    </w:p>
+    <w:p>
+      <w:pPr>
+        <w:pStyle w:val="Heading1"/>
+      </w:pPr>
+      <w:bookmarkStart w:id="0" w:name="_Hlk98197882"/>
+      <w:r>
+        <w:t>Introduction</w:t>
+      </w:r>
+    </w:p>
+    <w:p>
+      <w:pPr>
+        <w:jc w:val="both"/>
+      </w:pPr>
+      <w:r>
+        <w:t>-----------</w:t>
+      </w:r>
+    </w:p>
+    <w:bookmarkEnd w:id="0"/>
+    <w:p>
+      <w:pPr>
+        <w:pStyle w:val="Heading1"/>
+      </w:pPr>
+      <w:r>
+        <w:t>Method</w:t>
+      </w:r>
+      <w:r>
+        <w:t>s</w:t>
+      </w:r>
+    </w:p>
+    <w:p>
+      <w:pPr>
+        <w:ind w:firstLine="288"/>
+        <w:jc w:val="both"/>
+      </w:pPr>
+      <w:r>
+        <w:t xml:space="preserve">In the </w:t>
+      </w:r>
+      <w:r>
+        <w:t>existing</w:t>
+      </w:r>
+      <w:r>
+        <w:t xml:space="preserve"> method inputs were hardcoded so if user wants to change the </w:t>
+      </w:r>
+      <w:r>
+        <w:t>input,</w:t>
+      </w:r>
+      <w:r>
+        <w:t xml:space="preserve"> then </w:t>
+      </w:r>
+      <w:r>
+        <w:t>it’s</w:t>
+      </w:r>
+      <w:r>
+        <w:t xml:space="preserve"> necessary to change the input sequences from the code. </w:t>
+      </w:r>
+      <w:r>
+        <w:t>so,</w:t>
+      </w:r>
+      <w:r>
+        <w:t xml:space="preserve"> to resolve the issue we have tested different methods to take the inputs from the file.</w:t>
+      </w:r>
+    </w:p>
+    <w:p>
+      <w:pPr>
+        <w:pStyle w:val="Heading2"/>
+      </w:pPr>
+      <w:r>
+        <w:t xml:space="preserve">GetInputFromTextFile( ): </w:t>
+      </w:r>
+    </w:p>
+    <w:p>
+      <w:pPr>
+        <w:jc w:val="both"/>
+      </w:pPr>
+      <w:r>
+        <w:t xml:space="preserve">      </w:t>
+      </w:r>
+      <w:r>
+        <w:t xml:space="preserve">Team has implemented </w:t>
+      </w:r>
+      <w:proofErr w:type="spellStart"/>
       <w:r>
         <w:rPr>
           <w:i/>
           <w:iCs/>
         </w:rPr>
-        <w:t>Abstract</w:t>
-      </w:r>
-      <w:r>
-        <w:t>—</w:t>
-      </w:r>
-      <w:r>
-        <w:t xml:space="preserve">This electronic document is a “live” template and already defines the components of your paper [title, text, heads, etc.] in its style sheet. </w:t>
-      </w:r>
-      <w:r>
-        <w:t xml:space="preserve"> </w:t>
-      </w:r>
-      <w:r>
-        <w:rPr>
-          <w:i/>
-        </w:rPr>
-        <w:t>*</w:t>
-      </w:r>
-      <w:r>
-        <w:rPr>
-          <w:i/>
-        </w:rPr>
-        <w:t>CRITICAL:  Do</w:t>
-      </w:r>
-      <w:r>
-        <w:rPr>
-          <w:rFonts w:eastAsia="Times New Roman"/>
-          <w:i/>
-        </w:rPr>
-        <w:t xml:space="preserve"> </w:t>
-      </w:r>
-      <w:r>
-        <w:rPr>
-          <w:i/>
-        </w:rPr>
-        <w:t>Not</w:t>
-      </w:r>
-      <w:r>
-        <w:rPr>
-          <w:rFonts w:eastAsia="Times New Roman"/>
-          <w:i/>
-        </w:rPr>
-        <w:t xml:space="preserve"> </w:t>
-      </w:r>
-      <w:r>
-        <w:rPr>
-          <w:i/>
-        </w:rPr>
-        <w:t>Use</w:t>
-      </w:r>
-      <w:r>
-        <w:rPr>
-          <w:rFonts w:eastAsia="Times New Roman"/>
-          <w:i/>
-        </w:rPr>
-        <w:t xml:space="preserve"> </w:t>
-      </w:r>
-      <w:r>
-        <w:rPr>
-          <w:i/>
-        </w:rPr>
-        <w:t>Symbols,</w:t>
-      </w:r>
-      <w:r>
-        <w:rPr>
-          <w:rFonts w:eastAsia="Times New Roman"/>
-          <w:i/>
-        </w:rPr>
-        <w:t xml:space="preserve"> </w:t>
-      </w:r>
-      <w:r>
-        <w:rPr>
-          <w:i/>
-        </w:rPr>
-        <w:t>Special</w:t>
-      </w:r>
-      <w:r>
-        <w:rPr>
-          <w:rFonts w:eastAsia="Times New Roman"/>
-          <w:i/>
-        </w:rPr>
-        <w:t xml:space="preserve"> </w:t>
-      </w:r>
-      <w:r>
-        <w:rPr>
-          <w:i/>
-        </w:rPr>
-        <w:t>Characters,</w:t>
-      </w:r>
-      <w:r>
-        <w:rPr>
-          <w:rFonts w:eastAsia="Times New Roman"/>
-          <w:i/>
-        </w:rPr>
-        <w:t xml:space="preserve"> </w:t>
-      </w:r>
-      <w:r>
-        <w:rPr>
-          <w:rFonts w:eastAsia="Times New Roman"/>
-          <w:i/>
-        </w:rPr>
-        <w:t xml:space="preserve">Footnotes, </w:t>
-      </w:r>
-      <w:r>
-        <w:rPr>
-          <w:i/>
-        </w:rPr>
-        <w:t>or</w:t>
-      </w:r>
-      <w:r>
-        <w:rPr>
-          <w:rFonts w:eastAsia="Times New Roman"/>
-          <w:i/>
-        </w:rPr>
-        <w:t xml:space="preserve"> </w:t>
-      </w:r>
-      <w:r>
-        <w:rPr>
-          <w:i/>
-        </w:rPr>
-        <w:t>Math</w:t>
-      </w:r>
-      <w:r>
-        <w:rPr>
-          <w:rFonts w:eastAsia="Times New Roman"/>
-          <w:i/>
-        </w:rPr>
-        <w:t xml:space="preserve"> </w:t>
-      </w:r>
-      <w:r>
-        <w:rPr>
-          <w:i/>
-        </w:rPr>
-        <w:t>in</w:t>
-      </w:r>
-      <w:r>
-        <w:rPr>
-          <w:rFonts w:eastAsia="Times New Roman"/>
-          <w:i/>
-        </w:rPr>
-        <w:t xml:space="preserve"> Paper </w:t>
-      </w:r>
-      <w:r>
-        <w:rPr>
-          <w:i/>
-        </w:rPr>
-        <w:t>Title</w:t>
-      </w:r>
-      <w:r>
-        <w:rPr>
-          <w:rFonts w:eastAsia="Times New Roman"/>
-          <w:i/>
-        </w:rPr>
-        <w:t xml:space="preserve"> o</w:t>
-      </w:r>
-      <w:r>
-        <w:rPr>
-          <w:i/>
-        </w:rPr>
-        <w:t>r</w:t>
-      </w:r>
-      <w:r>
-        <w:rPr>
-          <w:rFonts w:eastAsia="Times New Roman"/>
-          <w:i/>
-        </w:rPr>
-        <w:t xml:space="preserve"> </w:t>
-      </w:r>
-      <w:r>
-        <w:rPr>
-          <w:i/>
-        </w:rPr>
-        <w:t>Abstract</w:t>
-      </w:r>
-      <w:r>
-        <w:t>.</w:t>
-      </w:r>
-      <w:r>
-        <w:t xml:space="preserve"> </w:t>
-      </w:r>
+        <w:t>GetInputFromTextFile</w:t>
+      </w:r>
+      <w:proofErr w:type="spellEnd"/>
       <w:r>
         <w:rPr>
           <w:i/>
           <w:iCs/>
         </w:rPr>
-        <w:t>Abstract section</w:t>
-      </w:r>
+        <w:t>()</w:t>
+      </w:r>
+      <w:r>
+        <w:t xml:space="preserve"> method to take the inputs from the Text file. We have tried 2 approaches to split the multiple input sequences</w:t>
+      </w:r>
+      <w:r>
+        <w:t xml:space="preserve"> </w:t>
+      </w:r>
+      <w:r>
+        <w:t>by</w:t>
+      </w:r>
+      <w:r>
+        <w:t xml:space="preserve"> using comma ‘,’ to separate each digit of the input sequence and using special character at the end of each sequence for splitting it from other input sequences. In this case we used semi-colon ‘;’ to </w:t>
+      </w:r>
+      <w:r>
+        <w:t>split. The</w:t>
+      </w:r>
+      <w:r>
+        <w:t xml:space="preserve"> significant issue we faced by </w:t>
+      </w:r>
+      <w:r>
+        <w:t>using this approach is we had to add both comma ‘,’ and semi-colon ‘;’ at the end of each input sequence, which is not a feasible solution and by which text file also looks inappropriate.</w:t>
+      </w:r>
+    </w:p>
+    <w:p>
+      <w:pPr>
+        <w:jc w:val="both"/>
+      </w:pPr>
+      <w:r>
+        <w:t xml:space="preserve">     </w:t>
+      </w:r>
+      <w:r>
+        <w:t xml:space="preserve">To resolve issue, we faced in the first approach we used regular expression to split multiple sequences based on detecting the enter ‘/r/n’. Using this approach wherever we added enter for next input, is getting detected by our regular expression </w:t>
+      </w:r>
+      <w:r>
+        <w:t>logic. For</w:t>
+      </w:r>
+      <w:r>
+        <w:t xml:space="preserve"> this we had to read all the rows together using </w:t>
+      </w:r>
+      <w:proofErr w:type="spellStart"/>
       <w:r>
         <w:rPr>
           <w:i/>
           <w:iCs/>
         </w:rPr>
-        <w:t xml:space="preserve"> also</w:t>
-      </w:r>
+        <w:t>reader.ReadToEnd</w:t>
+      </w:r>
+      <w:proofErr w:type="spellEnd"/>
       <w:r>
         <w:rPr>
           <w:i/>
           <w:iCs/>
         </w:rPr>
-        <w:t xml:space="preserve"> must not include any references</w:t>
-      </w:r>
-      <w:r>
-        <w:t xml:space="preserve"> </w:t>
-      </w:r>
-      <w:r>
-        <w:rPr>
-          <w:iCs/>
-        </w:rPr>
         <w:t>(</w:t>
       </w:r>
       <w:r>
         <w:rPr>
-          <w:b w:val="0"/>
           <w:i/>
           <w:iCs/>
         </w:rPr>
-        <w:t>Abstract</w:t>
-      </w:r>
-      <w:r>
-        <w:rPr>
+        <w:t xml:space="preserve"> </w:t>
+      </w:r>
+      <w:r>
+        <w:rPr>
+          <w:i/>
           <w:iCs/>
         </w:rPr>
         <w:t>)</w:t>
       </w:r>
-    </w:p>
-    <w:p>
-      <w:pPr>
-        <w:pStyle w:val="Keywords"/>
-      </w:pPr>
-      <w:r>
-        <w:t>Keywords—</w:t>
-      </w:r>
-      <w:r>
-        <w:t>component</w:t>
-      </w:r>
-      <w:r>
-        <w:t>,</w:t>
-      </w:r>
-      <w:r>
-        <w:t xml:space="preserve"> formatting</w:t>
-      </w:r>
-      <w:r>
-        <w:t>,</w:t>
-      </w:r>
-      <w:r>
-        <w:t xml:space="preserve"> style</w:t>
-      </w:r>
-      <w:r>
-        <w:t>,</w:t>
-      </w:r>
-      <w:r>
-        <w:t xml:space="preserve"> styling</w:t>
-      </w:r>
-      <w:r>
-        <w:t>,</w:t>
-      </w:r>
-      <w:r>
-        <w:t xml:space="preserve"> insert (</w:t>
-      </w:r>
-      <w:r>
-        <w:rPr>
-          <w:b w:val="0"/>
-        </w:rPr>
-        <w:t>key words</w:t>
-      </w:r>
-      <w:r>
-        <w:t>)</w:t>
-      </w:r>
-    </w:p>
-    <w:p>
-      <w:pPr>
-        <w:pStyle w:val="Heading1"/>
-      </w:pPr>
-      <w:r>
-        <w:t>Intro</w:t>
-      </w:r>
-      <w:r>
-        <w:t>duction</w:t>
-      </w:r>
-    </w:p>
-    <w:p>
-      <w:pPr>
-        <w:pStyle w:val="BodyText"/>
-        <w:rPr>
-          <w:rStyle w:val="Hyperlink"/>
-        </w:rPr>
-      </w:pPr>
-      <w:r>
-        <w:rPr>
-          <w:lang w:val="en-US"/>
-        </w:rPr>
-        <w:t xml:space="preserve">See also: </w:t>
-      </w:r>
-      <w:hyperlink r:id="rId10" w:history="1">
-        <w:r>
-          <w:rPr>
-            <w:rStyle w:val="Hyperlink"/>
-          </w:rPr>
-          <w:t>https://en.wikipedia.org/wiki/IMRAD</w:t>
-        </w:r>
-      </w:hyperlink>
-    </w:p>
-    <w:p>
-      <w:pPr>
-        <w:pStyle w:val="BodyText"/>
-        <w:rPr>
-          <w:lang w:val="en-US"/>
-        </w:rPr>
-      </w:pPr>
-      <w:r>
-        <w:rPr>
-          <w:lang w:val="en-US"/>
-        </w:rPr>
-        <w:t xml:space="preserve">This Section should be focused on describing your </w:t>
-      </w:r>
-      <w:bookmarkStart w:id="0" w:name="_Hlk98197882"/>
-      <w:r>
-        <w:rPr>
-          <w:lang w:val="en-US"/>
-        </w:rPr>
-        <w:t>approach. You can use references from other source.</w:t>
-      </w:r>
-    </w:p>
-    <w:bookmarkEnd w:id="0"/>
-    <w:p>
-      <w:pPr>
-        <w:pStyle w:val="Heading1"/>
-      </w:pPr>
-      <w:r>
-        <w:t>Method</w:t>
-      </w:r>
-      <w:r>
-        <w:t>s</w:t>
+      <w:r>
+        <w:t xml:space="preserve"> method and then split it by detecting the enter keyword. This can cause an issue in real time working environment.</w:t>
+      </w:r>
+    </w:p>
+    <w:p>
+      <w:pPr>
+        <w:pStyle w:val="Heading2"/>
+      </w:pPr>
+      <w:r>
+        <w:t>GetInputFromCsvFile( ):</w:t>
       </w:r>
     </w:p>
     <w:p>
@@ -563,59 +707,15 @@
         <w:jc w:val="both"/>
       </w:pPr>
       <w:r>
-        <w:t xml:space="preserve">In the </w:t>
-      </w:r>
-      <w:r>
-        <w:t>existing</w:t>
-      </w:r>
-      <w:r>
-        <w:t xml:space="preserve"> method inputs were hardcoded so if user wants to change the </w:t>
-      </w:r>
-      <w:r>
-        <w:t>input,</w:t>
-      </w:r>
-      <w:r>
-        <w:t xml:space="preserve"> then </w:t>
-      </w:r>
-      <w:r>
-        <w:t>it’s</w:t>
-      </w:r>
-      <w:r>
-        <w:t xml:space="preserve"> necessary to change the input sequences from the code. </w:t>
-      </w:r>
-      <w:r>
-        <w:t>so,</w:t>
-      </w:r>
-      <w:r>
-        <w:t xml:space="preserve"> to resolve the issue we have tested different methods to take the inputs from the file.</w:t>
-      </w:r>
-    </w:p>
-    <w:p>
-      <w:pPr>
-        <w:pStyle w:val="Heading2"/>
-      </w:pPr>
-      <w:r>
-        <w:t xml:space="preserve">GetInputFromTextFile( ): </w:t>
-      </w:r>
-    </w:p>
-    <w:p>
-      <w:pPr>
-        <w:jc w:val="both"/>
-      </w:pPr>
-      <w:r>
-        <w:t xml:space="preserve">      </w:t>
-      </w:r>
-      <w:r>
         <w:t xml:space="preserve">Team has implemented </w:t>
       </w:r>
       <w:proofErr w:type="spellStart"/>
-      <w:proofErr w:type="gramStart"/>
       <w:r>
         <w:rPr>
           <w:i/>
           <w:iCs/>
         </w:rPr>
-        <w:t>GetInputFromTextFile</w:t>
+        <w:t>GetInputFromCsvFile</w:t>
       </w:r>
       <w:proofErr w:type="spellEnd"/>
       <w:r>
@@ -623,243 +723,114 @@
           <w:i/>
           <w:iCs/>
         </w:rPr>
-        <w:t>(</w:t>
-      </w:r>
-      <w:proofErr w:type="gramEnd"/>
+        <w:t>( )</w:t>
+      </w:r>
+      <w:r>
+        <w:t xml:space="preserve"> method to take the inputs from the CSV file. CSV stands for "Comma-Separated Values". It is a file format used for storing and exchanging tabular data, such as spreadsheets or databases. In a CSV file, each line represents a row of data and each field within a row is separated by a comma. CSV files are simple and widely supported, making them a popular choice for data exchange between different systems and applications.</w:t>
+      </w:r>
+    </w:p>
+    <w:p>
+      <w:pPr>
+        <w:ind w:firstLine="288"/>
+        <w:jc w:val="both"/>
+      </w:pPr>
+      <w:r>
+        <w:t>The problem with CSV file is we need to add one non double character at end of each row to terminate the row/sequence and take the next sequence. This can cause an issue in real time working environment.</w:t>
+      </w:r>
+    </w:p>
+    <w:p>
+      <w:pPr>
+        <w:pStyle w:val="Heading2"/>
+      </w:pPr>
+      <w:r>
+        <w:t>GetInputFromExcelFile( ):</w:t>
+      </w:r>
+    </w:p>
+    <w:p>
+      <w:pPr>
+        <w:ind w:firstLine="288"/>
+        <w:jc w:val="both"/>
+      </w:pPr>
+      <w:r>
+        <w:t xml:space="preserve">In the </w:t>
+      </w:r>
+      <w:proofErr w:type="spellStart"/>
       <w:r>
         <w:rPr>
           <w:i/>
           <w:iCs/>
         </w:rPr>
-        <w:t>)</w:t>
-      </w:r>
-      <w:r>
-        <w:t xml:space="preserve"> method to take the inputs from the Text file. We have tried 2 approaches to split the multiple input sequences</w:t>
-      </w:r>
-      <w:r>
-        <w:t xml:space="preserve"> </w:t>
-      </w:r>
-      <w:r>
-        <w:t>by</w:t>
-      </w:r>
-      <w:r>
-        <w:t xml:space="preserve"> using comma ‘,’ to separate each digit of the input sequence and using special character at the end of each sequence for splitting it from other input sequences. In this case we used semi-colon ‘;’ to </w:t>
-      </w:r>
-      <w:r>
-        <w:t>split. The</w:t>
-      </w:r>
-      <w:r>
-        <w:t xml:space="preserve"> significant issue we faced by using this approach is we had to add both comma ‘,’ and semi-colon ‘;’ at the end of each input sequence, which is not a feasible solution and by which text file also looks inappropriate.</w:t>
-      </w:r>
-    </w:p>
-    <w:p>
-      <w:pPr>
-        <w:jc w:val="both"/>
-      </w:pPr>
-      <w:r>
-        <w:t xml:space="preserve">     </w:t>
-      </w:r>
-      <w:r>
-        <w:t xml:space="preserve">To resolve issue, we faced in the first approach we used regular expression to split multiple sequences based on detecting the enter ‘/r/n’. Using this approach wherever we added enter for next input, is getting detected by our regular expression </w:t>
-      </w:r>
-      <w:r>
-        <w:t>logic. For</w:t>
-      </w:r>
-      <w:r>
-        <w:t xml:space="preserve"> this we had to read all the rows together using </w:t>
-      </w:r>
-      <w:proofErr w:type="spellStart"/>
-      <w:proofErr w:type="gramStart"/>
+        <w:t>GetInputFromExcelFile</w:t>
+      </w:r>
+      <w:proofErr w:type="spellEnd"/>
       <w:r>
         <w:rPr>
           <w:i/>
           <w:iCs/>
         </w:rPr>
-        <w:t>reader.ReadToEnd</w:t>
-      </w:r>
-      <w:proofErr w:type="spellEnd"/>
-      <w:proofErr w:type="gramEnd"/>
+        <w:t>( )</w:t>
+      </w:r>
+      <w:r>
+        <w:t xml:space="preserve"> method we are using .xlsx file type to take the input </w:t>
+      </w:r>
+      <w:r>
+        <w:t>sequences. Here</w:t>
+      </w:r>
+      <w:r>
+        <w:t xml:space="preserve"> we overcame the issues of the previous methods </w:t>
+      </w:r>
+      <w:proofErr w:type="spellStart"/>
       <w:r>
         <w:rPr>
           <w:i/>
           <w:iCs/>
         </w:rPr>
-        <w:t>(</w:t>
-      </w:r>
+        <w:t>GetInputFromCsvFile</w:t>
+      </w:r>
+      <w:proofErr w:type="spellEnd"/>
       <w:r>
         <w:rPr>
           <w:i/>
           <w:iCs/>
         </w:rPr>
-        <w:t xml:space="preserve"> </w:t>
-      </w:r>
+        <w:t>()</w:t>
+      </w:r>
+      <w:r>
+        <w:t xml:space="preserve"> and </w:t>
+      </w:r>
+      <w:proofErr w:type="spellStart"/>
       <w:r>
         <w:rPr>
           <w:i/>
           <w:iCs/>
         </w:rPr>
-        <w:t>)</w:t>
-      </w:r>
-      <w:r>
-        <w:t xml:space="preserve"> method and then split it by detecting the enter keyword. This can cause an issue in real time working environment.</w:t>
-      </w:r>
-    </w:p>
-    <w:p>
-      <w:pPr>
-        <w:pStyle w:val="Heading2"/>
-      </w:pPr>
-      <w:r>
-        <w:t>GetInputFromCsvFile( ):</w:t>
-      </w:r>
-    </w:p>
-    <w:p>
-      <w:pPr>
-        <w:ind w:firstLine="288"/>
-        <w:jc w:val="both"/>
-      </w:pPr>
-      <w:r>
-        <w:t xml:space="preserve">Team has implemented </w:t>
-      </w:r>
-      <w:proofErr w:type="spellStart"/>
-      <w:proofErr w:type="gramStart"/>
+        <w:t>GetInputFromTextFile</w:t>
+      </w:r>
+      <w:proofErr w:type="spellEnd"/>
       <w:r>
         <w:rPr>
           <w:i/>
           <w:iCs/>
         </w:rPr>
-        <w:t>GetInputFromCsvFile</w:t>
-      </w:r>
-      <w:proofErr w:type="spellEnd"/>
+        <w:t>()</w:t>
+      </w:r>
+      <w:r>
+        <w:t xml:space="preserve"> where we need to add any non-double value to terminate the row/sequence and to jump to the next row/sequence and any special in case of text file to jump over the next input sequence. To implement this feature we used the </w:t>
+      </w:r>
+      <w:proofErr w:type="spellStart"/>
       <w:r>
         <w:rPr>
           <w:i/>
           <w:iCs/>
         </w:rPr>
-        <w:t>( )</w:t>
-      </w:r>
-      <w:proofErr w:type="gramEnd"/>
-      <w:r>
-        <w:t xml:space="preserve"> method to take the inputs from the CSV file. CSV stands for "Comma-Separated Values". It is a file format used for storing and exchanging tabular data, such as spreadsheets or databases. In a CSV file, each line represents a row of data and each field within a row is separated by a comma. CSV </w:t>
-      </w:r>
-      <w:r>
-        <w:t>files are simple and widely supported, making them a popular choice for data exchange between different systems and applications.</w:t>
-      </w:r>
-    </w:p>
-    <w:p>
-      <w:pPr>
-        <w:ind w:firstLine="288"/>
-        <w:jc w:val="both"/>
-      </w:pPr>
-      <w:r>
-        <w:t>The problem with CSV file is we need to add one non double character at end of each row to terminate the row/sequence and take the next sequence. This can cause an issue in real time working environment.</w:t>
-      </w:r>
-    </w:p>
-    <w:p>
-      <w:pPr>
-        <w:pStyle w:val="Heading2"/>
-      </w:pPr>
-      <w:r>
-        <w:t>GetInputFromExcelFile( ):</w:t>
-      </w:r>
-    </w:p>
-    <w:p>
-      <w:pPr>
-        <w:ind w:firstLine="288"/>
-        <w:jc w:val="both"/>
-      </w:pPr>
-      <w:r>
-        <w:t xml:space="preserve">In the </w:t>
-      </w:r>
-      <w:proofErr w:type="spellStart"/>
-      <w:proofErr w:type="gramStart"/>
+        <w:t>string.IsNullOrWhiteSpace</w:t>
+      </w:r>
+      <w:proofErr w:type="spellEnd"/>
       <w:r>
         <w:rPr>
           <w:i/>
           <w:iCs/>
         </w:rPr>
-        <w:t>GetInputFromExcelFile</w:t>
-      </w:r>
-      <w:proofErr w:type="spellEnd"/>
-      <w:r>
-        <w:rPr>
-          <w:i/>
-          <w:iCs/>
-        </w:rPr>
-        <w:t>( )</w:t>
-      </w:r>
-      <w:proofErr w:type="gramEnd"/>
-      <w:r>
-        <w:t xml:space="preserve"> method we are using .xlsx file type to take the input </w:t>
-      </w:r>
-      <w:r>
-        <w:t>sequences. Here</w:t>
-      </w:r>
-      <w:r>
-        <w:t xml:space="preserve"> we overcame the issues of the previous methods </w:t>
-      </w:r>
-      <w:proofErr w:type="spellStart"/>
-      <w:proofErr w:type="gramStart"/>
-      <w:r>
-        <w:rPr>
-          <w:i/>
-          <w:iCs/>
-        </w:rPr>
-        <w:t>GetInputFromCsvFile</w:t>
-      </w:r>
-      <w:proofErr w:type="spellEnd"/>
-      <w:r>
-        <w:rPr>
-          <w:i/>
-          <w:iCs/>
-        </w:rPr>
-        <w:t>(</w:t>
-      </w:r>
-      <w:proofErr w:type="gramEnd"/>
-      <w:r>
-        <w:rPr>
-          <w:i/>
-          <w:iCs/>
-        </w:rPr>
-        <w:t>)</w:t>
-      </w:r>
-      <w:r>
-        <w:t xml:space="preserve"> and </w:t>
-      </w:r>
-      <w:proofErr w:type="spellStart"/>
-      <w:r>
-        <w:rPr>
-          <w:i/>
-          <w:iCs/>
-        </w:rPr>
-        <w:t>GetInputFromTextFile</w:t>
-      </w:r>
-      <w:proofErr w:type="spellEnd"/>
-      <w:r>
-        <w:rPr>
-          <w:i/>
-          <w:iCs/>
-        </w:rPr>
-        <w:t>()</w:t>
-      </w:r>
-      <w:r>
-        <w:t xml:space="preserve"> where we need to add any non-double value to terminate the row/sequence and to jump to the next row/sequence and any special in case of text file to jump over the next input sequence. To implement this feature we used the </w:t>
-      </w:r>
-      <w:proofErr w:type="spellStart"/>
-      <w:proofErr w:type="gramStart"/>
-      <w:r>
-        <w:rPr>
-          <w:i/>
-          <w:iCs/>
-        </w:rPr>
-        <w:t>string.IsNullOrWhiteSpace</w:t>
-      </w:r>
-      <w:proofErr w:type="spellEnd"/>
-      <w:proofErr w:type="gramEnd"/>
-      <w:r>
-        <w:rPr>
-          <w:i/>
-          <w:iCs/>
-        </w:rPr>
         <w:t>( )</w:t>
       </w:r>
       <w:r>
@@ -992,6 +963,7 @@
         <w:pStyle w:val="Heading1"/>
       </w:pPr>
       <w:r>
+        <w:lastRenderedPageBreak/>
         <w:t>Discussion</w:t>
       </w:r>
     </w:p>
@@ -1091,11 +1063,7 @@
         <w:pStyle w:val="BodyText"/>
       </w:pPr>
       <w:r>
-        <w:t xml:space="preserve">The template is used to format your paper and style the text. All margins, column widths, line spaces, and text fonts are prescribed; please do not alter them. You may note peculiarities. For example, the head margin in this template measures proportionately more than is customary. This measurement and others are deliberate, using specifications </w:t>
-      </w:r>
-      <w:r>
-        <w:lastRenderedPageBreak/>
-        <w:t>that anticipate your paper as one part of the entire proceedings, and not as an independent document. Please do not revise any of the current designations.</w:t>
+        <w:t>The template is used to format your paper and style the text. All margins, column widths, line spaces, and text fonts are prescribed; please do not alter them. You may note peculiarities. For example, the head margin in this template measures proportionately more than is customary. This measurement and others are deliberate, using specifications that anticipate your paper as one part of the entire proceedings, and not as an independent document. Please do not revise any of the current designations.</w:t>
       </w:r>
     </w:p>
     <w:p>
@@ -2134,8 +2102,8 @@
             <v:path o:extrusionok="f" gradientshapeok="t" o:connecttype="rect"/>
             <o:lock v:ext="edit" aspectratio="t"/>
           </v:shapetype>
-          <v:shape id="_x0000_i1026" type="#_x0000_t75" style="width:228.6pt;height:31.3pt" o:bordertopcolor="this" o:borderleftcolor="this" o:borderbottomcolor="this" o:borderrightcolor="this">
-            <v:imagedata r:id="rId11" o:title=""/>
+          <v:shape id="_x0000_i1026" type="#_x0000_t75" style="width:228.75pt;height:31.5pt" o:bordertopcolor="this" o:borderleftcolor="this" o:borderbottomcolor="this" o:borderrightcolor="this">
+            <v:imagedata r:id="rId10" o:title=""/>
             <w10:bordertop type="single" width="8"/>
             <w10:borderleft type="single" width="8"/>
             <w10:borderbottom type="single" width="8"/>
@@ -2429,7 +2397,7 @@
       <w:r>
         <w:t xml:space="preserve">Unit Test </w:t>
       </w:r>
-      <w:hyperlink r:id="rId12" w:anchor="L34-L49" w:history="1">
+      <w:hyperlink r:id="rId11" w:anchor="L34-L49" w:history="1">
         <w:proofErr w:type="spellStart"/>
         <w:r>
           <w:rPr>

</xml_diff>